<commit_message>
Finished Week 7 Activity part 3
</commit_message>
<xml_diff>
--- a/Week 7 Assignments/Week 7 Activity 7/Part 3/Activity 7 Part 3.docx
+++ b/Week 7 Assignments/Week 7 Activity 7/Part 3/Activity 7 Part 3.docx
@@ -307,7 +307,21 @@
           <w:bCs/>
         </w:rPr>
         <w:lastRenderedPageBreak/>
-        <w:t xml:space="preserve">MySQL is an </w:t>
+        <w:t>MySQL</w:t>
+      </w:r>
+      <w:r>
+        <w:rPr>
+          <w:rFonts w:cstheme="minorHAnsi"/>
+          <w:bCs/>
+        </w:rPr>
+        <w:t>i</w:t>
+      </w:r>
+      <w:r>
+        <w:rPr>
+          <w:rFonts w:cstheme="minorHAnsi"/>
+          <w:bCs/>
+        </w:rPr>
+        <w:t xml:space="preserve"> is an </w:t>
       </w:r>
       <w:r>
         <w:rPr>
@@ -335,9 +349,22 @@
           <w:rFonts w:cstheme="minorHAnsi"/>
           <w:bCs/>
         </w:rPr>
-        <w:t>he ‘</w:t>
-      </w:r>
-      <w:proofErr w:type="spellStart"/>
+        <w:t>he ‘i’ stands for improved version of MySQL</w:t>
+      </w:r>
+      <w:r>
+        <w:rPr>
+          <w:rFonts w:cstheme="minorHAnsi"/>
+          <w:bCs/>
+        </w:rPr>
+        <w:t xml:space="preserve"> (GeeksforGeeks)</w:t>
+      </w:r>
+      <w:r>
+        <w:rPr>
+          <w:rFonts w:cstheme="minorHAnsi"/>
+          <w:bCs/>
+        </w:rPr>
+        <w:t>.  MySQL</w:t>
+      </w:r>
       <w:r>
         <w:rPr>
           <w:rFonts w:cstheme="minorHAnsi"/>
@@ -345,27 +372,253 @@
         </w:rPr>
         <w:t>i</w:t>
       </w:r>
-      <w:proofErr w:type="spellEnd"/>
-      <w:r>
-        <w:rPr>
-          <w:rFonts w:cstheme="minorHAnsi"/>
-          <w:bCs/>
-        </w:rPr>
-        <w:t>’ stands for improved version of MySQL</w:t>
-      </w:r>
-      <w:r>
-        <w:rPr>
-          <w:rFonts w:cstheme="minorHAnsi"/>
-          <w:bCs/>
-        </w:rPr>
-        <w:t xml:space="preserve"> (GeeksforGeeks)</w:t>
-      </w:r>
-      <w:r>
-        <w:rPr>
-          <w:rFonts w:cstheme="minorHAnsi"/>
-          <w:bCs/>
-        </w:rPr>
-        <w:t>.  MySQL</w:t>
+      <w:r>
+        <w:rPr>
+          <w:rFonts w:cstheme="minorHAnsi"/>
+          <w:bCs/>
+        </w:rPr>
+        <w:t xml:space="preserve"> utilizes the open source AMP Stack of </w:t>
+      </w:r>
+      <w:r>
+        <w:rPr>
+          <w:rFonts w:cstheme="minorHAnsi"/>
+          <w:bCs/>
+        </w:rPr>
+        <w:t>Apache MySQL and PHP.</w:t>
+      </w:r>
+      <w:r>
+        <w:rPr>
+          <w:rFonts w:cstheme="minorHAnsi"/>
+          <w:bCs/>
+        </w:rPr>
+        <w:t xml:space="preserve"> </w:t>
+      </w:r>
+      <w:r>
+        <w:rPr>
+          <w:rFonts w:cstheme="minorHAnsi"/>
+        </w:rPr>
+        <w:t xml:space="preserve">PDO </w:t>
+      </w:r>
+      <w:r>
+        <w:rPr>
+          <w:rFonts w:cstheme="minorHAnsi"/>
+        </w:rPr>
+        <w:t>(</w:t>
+      </w:r>
+      <w:r>
+        <w:rPr>
+          <w:rFonts w:cstheme="minorHAnsi"/>
+        </w:rPr>
+        <w:t>PHP Data Object</w:t>
+      </w:r>
+      <w:r>
+        <w:rPr>
+          <w:rFonts w:cstheme="minorHAnsi"/>
+        </w:rPr>
+        <w:t>)</w:t>
+      </w:r>
+      <w:r>
+        <w:rPr>
+          <w:rFonts w:cstheme="minorHAnsi"/>
+        </w:rPr>
+        <w:t>,</w:t>
+      </w:r>
+      <w:r>
+        <w:rPr>
+          <w:rFonts w:cstheme="minorHAnsi"/>
+        </w:rPr>
+        <w:t xml:space="preserve"> is a </w:t>
+      </w:r>
+      <w:r>
+        <w:rPr>
+          <w:rFonts w:cstheme="minorHAnsi"/>
+          <w:bCs/>
+        </w:rPr>
+        <w:t xml:space="preserve">common interface for accessing databases </w:t>
+      </w:r>
+      <w:r>
+        <w:rPr>
+          <w:rFonts w:cstheme="minorHAnsi"/>
+          <w:bCs/>
+        </w:rPr>
+        <w:t xml:space="preserve">utilizing </w:t>
+      </w:r>
+      <w:r>
+        <w:rPr>
+          <w:rFonts w:cstheme="minorHAnsi"/>
+          <w:bCs/>
+        </w:rPr>
+        <w:t>PHP</w:t>
+      </w:r>
+      <w:r>
+        <w:rPr>
+          <w:rFonts w:cstheme="minorHAnsi"/>
+          <w:bCs/>
+        </w:rPr>
+        <w:t xml:space="preserve"> through </w:t>
+      </w:r>
+      <w:r>
+        <w:rPr>
+          <w:rFonts w:cstheme="minorHAnsi"/>
+          <w:bCs/>
+        </w:rPr>
+        <w:t>a</w:t>
+      </w:r>
+      <w:r>
+        <w:rPr>
+          <w:rFonts w:cstheme="minorHAnsi"/>
+          <w:bCs/>
+        </w:rPr>
+        <w:t xml:space="preserve"> </w:t>
+      </w:r>
+      <w:r>
+        <w:rPr>
+          <w:rFonts w:cstheme="minorHAnsi"/>
+          <w:bCs/>
+        </w:rPr>
+        <w:t>data access abstraction layer</w:t>
+      </w:r>
+      <w:r>
+        <w:rPr>
+          <w:rFonts w:cstheme="minorHAnsi"/>
+          <w:bCs/>
+        </w:rPr>
+        <w:t xml:space="preserve"> </w:t>
+      </w:r>
+      <w:r>
+        <w:rPr>
+          <w:rFonts w:cstheme="minorHAnsi"/>
+          <w:bCs/>
+        </w:rPr>
+        <w:t>to perform queries and fetch results</w:t>
+      </w:r>
+      <w:r>
+        <w:rPr>
+          <w:rFonts w:cstheme="minorHAnsi"/>
+          <w:bCs/>
+        </w:rPr>
+        <w:t xml:space="preserve"> regardless of the database type being used</w:t>
+      </w:r>
+      <w:r>
+        <w:rPr>
+          <w:rFonts w:cstheme="minorHAnsi"/>
+          <w:bCs/>
+        </w:rPr>
+        <w:t xml:space="preserve"> (Basil, 2017)</w:t>
+      </w:r>
+      <w:r>
+        <w:rPr>
+          <w:rFonts w:cstheme="minorHAnsi"/>
+          <w:bCs/>
+        </w:rPr>
+        <w:t xml:space="preserve">. </w:t>
+      </w:r>
+    </w:p>
+    <w:p>
+      <w:pPr>
+        <w:spacing w:after="0" w:line="480" w:lineRule="auto"/>
+        <w:ind w:firstLine="720"/>
+        <w:rPr>
+          <w:rFonts w:cstheme="minorHAnsi"/>
+        </w:rPr>
+      </w:pPr>
+      <w:r>
+        <w:rPr>
+          <w:rFonts w:cstheme="minorHAnsi"/>
+          <w:bCs/>
+        </w:rPr>
+        <w:t>Both MySQLi and PDO have their advantages</w:t>
+      </w:r>
+      <w:r>
+        <w:rPr>
+          <w:rFonts w:cstheme="minorHAnsi"/>
+          <w:bCs/>
+        </w:rPr>
+        <w:t xml:space="preserve">, both </w:t>
+      </w:r>
+      <w:r>
+        <w:rPr>
+          <w:rFonts w:cstheme="minorHAnsi"/>
+          <w:bCs/>
+        </w:rPr>
+        <w:t xml:space="preserve">support </w:t>
+      </w:r>
+      <w:r>
+        <w:rPr>
+          <w:rFonts w:cstheme="minorHAnsi"/>
+          <w:bCs/>
+        </w:rPr>
+        <w:t>p</w:t>
+      </w:r>
+      <w:r>
+        <w:rPr>
+          <w:rFonts w:cstheme="minorHAnsi"/>
+          <w:bCs/>
+        </w:rPr>
+        <w:t xml:space="preserve">repared </w:t>
+      </w:r>
+      <w:r>
+        <w:rPr>
+          <w:rFonts w:cstheme="minorHAnsi"/>
+          <w:bCs/>
+        </w:rPr>
+        <w:t>s</w:t>
+      </w:r>
+      <w:r>
+        <w:rPr>
+          <w:rFonts w:cstheme="minorHAnsi"/>
+          <w:bCs/>
+        </w:rPr>
+        <w:t>tatements</w:t>
+      </w:r>
+      <w:r>
+        <w:rPr>
+          <w:rFonts w:cstheme="minorHAnsi"/>
+          <w:bCs/>
+        </w:rPr>
+        <w:t xml:space="preserve"> and</w:t>
+      </w:r>
+      <w:r>
+        <w:rPr>
+          <w:rFonts w:cstheme="minorHAnsi"/>
+          <w:bCs/>
+        </w:rPr>
+        <w:t xml:space="preserve"> queries </w:t>
+      </w:r>
+      <w:r>
+        <w:rPr>
+          <w:rFonts w:cstheme="minorHAnsi"/>
+          <w:bCs/>
+        </w:rPr>
+        <w:t>preventing SQL injection security issues,</w:t>
+      </w:r>
+      <w:r>
+        <w:rPr>
+          <w:rFonts w:cstheme="minorHAnsi"/>
+          <w:bCs/>
+        </w:rPr>
+        <w:t xml:space="preserve"> and both</w:t>
+      </w:r>
+      <w:r>
+        <w:rPr>
+          <w:rFonts w:cstheme="minorHAnsi"/>
+          <w:bCs/>
+        </w:rPr>
+        <w:t xml:space="preserve"> are objected-oriented</w:t>
+      </w:r>
+      <w:r>
+        <w:rPr>
+          <w:rFonts w:cstheme="minorHAnsi"/>
+          <w:bCs/>
+        </w:rPr>
+        <w:t xml:space="preserve">. One difference is that </w:t>
+      </w:r>
+      <w:r>
+        <w:rPr>
+          <w:rFonts w:cstheme="minorHAnsi"/>
+          <w:bCs/>
+        </w:rPr>
+        <w:t>MySQL</w:t>
       </w:r>
       <w:r>
         <w:rPr>
@@ -379,19 +632,83 @@
           <w:rFonts w:cstheme="minorHAnsi"/>
           <w:bCs/>
         </w:rPr>
-        <w:t xml:space="preserve"> utilizes the open source AMP Stack of </w:t>
-      </w:r>
-      <w:r>
-        <w:rPr>
-          <w:rFonts w:cstheme="minorHAnsi"/>
-          <w:bCs/>
-        </w:rPr>
-        <w:t>Apache MySQL and PHP.</w:t>
-      </w:r>
-      <w:r>
-        <w:rPr>
-          <w:rFonts w:cstheme="minorHAnsi"/>
-          <w:bCs/>
+        <w:t xml:space="preserve"> also</w:t>
+      </w:r>
+      <w:r>
+        <w:rPr>
+          <w:rFonts w:cstheme="minorHAnsi"/>
+          <w:bCs/>
+        </w:rPr>
+        <w:t xml:space="preserve"> includes a </w:t>
+      </w:r>
+      <w:r>
+        <w:rPr>
+          <w:rFonts w:cstheme="minorHAnsi"/>
+          <w:bCs/>
+        </w:rPr>
+        <w:t>procedural API</w:t>
+      </w:r>
+      <w:r>
+        <w:rPr>
+          <w:rFonts w:cstheme="minorHAnsi"/>
+          <w:bCs/>
+        </w:rPr>
+        <w:t xml:space="preserve"> (</w:t>
+      </w:r>
+      <w:r>
+        <w:rPr>
+          <w:rFonts w:cstheme="minorHAnsi"/>
+        </w:rPr>
+        <w:t>W3Schools</w:t>
+      </w:r>
+      <w:r>
+        <w:rPr>
+          <w:rFonts w:cstheme="minorHAnsi"/>
+        </w:rPr>
+        <w:t>)</w:t>
+      </w:r>
+      <w:r>
+        <w:rPr>
+          <w:rFonts w:cstheme="minorHAnsi"/>
+          <w:bCs/>
+        </w:rPr>
+        <w:t xml:space="preserve">. </w:t>
+      </w:r>
+      <w:r>
+        <w:rPr>
+          <w:rFonts w:cstheme="minorHAnsi"/>
+          <w:bCs/>
+        </w:rPr>
+        <w:t>While</w:t>
+      </w:r>
+      <w:r>
+        <w:rPr>
+          <w:rFonts w:cstheme="minorHAnsi"/>
+          <w:bCs/>
+        </w:rPr>
+        <w:t xml:space="preserve"> the </w:t>
+      </w:r>
+      <w:r>
+        <w:rPr>
+          <w:rFonts w:cstheme="minorHAnsi"/>
+        </w:rPr>
+        <w:t xml:space="preserve">main advantage </w:t>
+      </w:r>
+      <w:r>
+        <w:rPr>
+          <w:rFonts w:cstheme="minorHAnsi"/>
+        </w:rPr>
+        <w:t xml:space="preserve">of PDO </w:t>
+      </w:r>
+      <w:r>
+        <w:rPr>
+          <w:rFonts w:cstheme="minorHAnsi"/>
+        </w:rPr>
+        <w:t>is that it supports</w:t>
+      </w:r>
+      <w:r>
+        <w:rPr>
+          <w:rFonts w:cstheme="minorHAnsi"/>
         </w:rPr>
         <w:t xml:space="preserve"> </w:t>
       </w:r>
@@ -399,579 +716,312 @@
         <w:rPr>
           <w:rFonts w:cstheme="minorHAnsi"/>
         </w:rPr>
+        <w:t>and provides access to 1</w:t>
+      </w:r>
+      <w:r>
+        <w:rPr>
+          <w:rFonts w:cstheme="minorHAnsi"/>
+        </w:rPr>
+        <w:t>2</w:t>
+      </w:r>
+      <w:r>
+        <w:rPr>
+          <w:rFonts w:cstheme="minorHAnsi"/>
+        </w:rPr>
+        <w:t xml:space="preserve"> different databases</w:t>
+      </w:r>
+      <w:r>
+        <w:rPr>
+          <w:rFonts w:cstheme="minorHAnsi"/>
+        </w:rPr>
+        <w:t>, w</w:t>
+      </w:r>
+      <w:r>
+        <w:rPr>
+          <w:rFonts w:cstheme="minorHAnsi"/>
+        </w:rPr>
+        <w:t xml:space="preserve">hereas </w:t>
+      </w:r>
+      <w:r>
+        <w:rPr>
+          <w:rFonts w:cstheme="minorHAnsi"/>
+        </w:rPr>
+        <w:t>MySQLi will only work with MySQL databases</w:t>
+      </w:r>
+      <w:r>
+        <w:rPr>
+          <w:rFonts w:cstheme="minorHAnsi"/>
+        </w:rPr>
+        <w:t xml:space="preserve">. In </w:t>
+      </w:r>
+      <w:r>
+        <w:rPr>
+          <w:rFonts w:cstheme="minorHAnsi"/>
+        </w:rPr>
         <w:t xml:space="preserve">PDO </w:t>
       </w:r>
       <w:r>
         <w:rPr>
           <w:rFonts w:cstheme="minorHAnsi"/>
         </w:rPr>
-        <w:t>(</w:t>
-      </w:r>
-      <w:r>
-        <w:rPr>
-          <w:rFonts w:cstheme="minorHAnsi"/>
-        </w:rPr>
-        <w:t>PHP Data Object</w:t>
-      </w:r>
-      <w:r>
-        <w:rPr>
-          <w:rFonts w:cstheme="minorHAnsi"/>
-        </w:rPr>
-        <w:t>)</w:t>
-      </w:r>
-      <w:r>
-        <w:rPr>
-          <w:rFonts w:cstheme="minorHAnsi"/>
-        </w:rPr>
-        <w:t>,</w:t>
-      </w:r>
-      <w:r>
-        <w:rPr>
-          <w:rFonts w:cstheme="minorHAnsi"/>
-        </w:rPr>
-        <w:t xml:space="preserve"> is a </w:t>
-      </w:r>
-      <w:r>
-        <w:rPr>
-          <w:rFonts w:cstheme="minorHAnsi"/>
-          <w:bCs/>
-        </w:rPr>
-        <w:t xml:space="preserve">common interface for accessing databases </w:t>
-      </w:r>
-      <w:r>
-        <w:rPr>
-          <w:rFonts w:cstheme="minorHAnsi"/>
-          <w:bCs/>
-        </w:rPr>
-        <w:t xml:space="preserve">utilizing </w:t>
-      </w:r>
-      <w:r>
-        <w:rPr>
-          <w:rFonts w:cstheme="minorHAnsi"/>
-          <w:bCs/>
-        </w:rPr>
-        <w:t>PHP</w:t>
-      </w:r>
-      <w:r>
-        <w:rPr>
-          <w:rFonts w:cstheme="minorHAnsi"/>
-          <w:bCs/>
-        </w:rPr>
-        <w:t xml:space="preserve"> through </w:t>
-      </w:r>
-      <w:r>
-        <w:rPr>
-          <w:rFonts w:cstheme="minorHAnsi"/>
-          <w:bCs/>
-        </w:rPr>
-        <w:t>a</w:t>
-      </w:r>
-      <w:r>
-        <w:rPr>
-          <w:rFonts w:cstheme="minorHAnsi"/>
-          <w:bCs/>
+        <w:t xml:space="preserve">you </w:t>
+      </w:r>
+      <w:r>
+        <w:rPr>
+          <w:rFonts w:cstheme="minorHAnsi"/>
+        </w:rPr>
+        <w:t xml:space="preserve">only </w:t>
+      </w:r>
+      <w:r>
+        <w:rPr>
+          <w:rFonts w:cstheme="minorHAnsi"/>
+        </w:rPr>
+        <w:t xml:space="preserve">need to </w:t>
+      </w:r>
+      <w:r>
+        <w:rPr>
+          <w:rFonts w:cstheme="minorHAnsi"/>
+        </w:rPr>
+        <w:t>change the connection string and a few queries</w:t>
+      </w:r>
+      <w:r>
+        <w:rPr>
+          <w:rFonts w:cstheme="minorHAnsi"/>
+        </w:rPr>
+        <w:t xml:space="preserve"> to change databases. B</w:t>
+      </w:r>
+      <w:r>
+        <w:rPr>
+          <w:rFonts w:cstheme="minorHAnsi"/>
+        </w:rPr>
+        <w:t>ut w</w:t>
+      </w:r>
+      <w:r>
+        <w:rPr>
+          <w:rFonts w:cstheme="minorHAnsi"/>
+        </w:rPr>
+        <w:t xml:space="preserve">ith MySQLi, you will need to rewrite the entire </w:t>
+      </w:r>
+      <w:r>
+        <w:rPr>
+          <w:rFonts w:cstheme="minorHAnsi"/>
+        </w:rPr>
+        <w:t xml:space="preserve">project </w:t>
+      </w:r>
+      <w:r>
+        <w:rPr>
+          <w:rFonts w:cstheme="minorHAnsi"/>
+        </w:rPr>
+        <w:t>code</w:t>
+      </w:r>
+      <w:r>
+        <w:rPr>
+          <w:rFonts w:cstheme="minorHAnsi"/>
+        </w:rPr>
+        <w:t xml:space="preserve"> and queries</w:t>
+      </w:r>
+      <w:r>
+        <w:rPr>
+          <w:rFonts w:cstheme="minorHAnsi"/>
+        </w:rPr>
+        <w:t>.</w:t>
+      </w:r>
+      <w:r>
+        <w:rPr>
+          <w:rFonts w:cstheme="minorHAnsi"/>
+        </w:rPr>
+        <w:t xml:space="preserve"> Another advantage of PDO is the handling of an exception with the use of the try-catch block. </w:t>
+      </w:r>
+      <w:r>
+        <w:rPr>
+          <w:rFonts w:cstheme="minorHAnsi"/>
+        </w:rPr>
+        <w:t>In MySQLi, g</w:t>
+      </w:r>
+      <w:r>
+        <w:rPr>
+          <w:rFonts w:cstheme="minorHAnsi"/>
+        </w:rPr>
+        <w:t>eneral programming loops such as for, or while loop can be used</w:t>
+      </w:r>
+      <w:r>
+        <w:rPr>
+          <w:rFonts w:cstheme="minorHAnsi"/>
+        </w:rPr>
+        <w:t xml:space="preserve"> to fetch data, but PDO already has </w:t>
+      </w:r>
+      <w:r>
+        <w:rPr>
+          <w:rFonts w:cstheme="minorHAnsi"/>
+        </w:rPr>
+        <w:t>many in-built statements</w:t>
+      </w:r>
+      <w:r>
+        <w:rPr>
+          <w:rFonts w:cstheme="minorHAnsi"/>
+        </w:rPr>
+        <w:t xml:space="preserve"> like </w:t>
+      </w:r>
+      <w:r>
+        <w:rPr>
+          <w:rFonts w:cstheme="minorHAnsi"/>
+        </w:rPr>
+        <w:t>fetchAll()</w:t>
+      </w:r>
+      <w:r>
+        <w:rPr>
+          <w:rFonts w:cstheme="minorHAnsi"/>
+        </w:rPr>
+        <w:t xml:space="preserve">, </w:t>
+      </w:r>
+      <w:r>
+        <w:rPr>
+          <w:rFonts w:cstheme="minorHAnsi"/>
+        </w:rPr>
+        <w:t>fetchObject()</w:t>
+      </w:r>
+      <w:r>
+        <w:rPr>
+          <w:rFonts w:cstheme="minorHAnsi"/>
+        </w:rPr>
+        <w:t xml:space="preserve">, and </w:t>
+      </w:r>
+      <w:r>
+        <w:rPr>
+          <w:rFonts w:cstheme="minorHAnsi"/>
+        </w:rPr>
+        <w:t>fetchColumn()</w:t>
+      </w:r>
+      <w:r>
+        <w:rPr>
+          <w:rFonts w:cstheme="minorHAnsi"/>
+        </w:rPr>
+        <w:t xml:space="preserve"> (GeeksforGeeks).</w:t>
+      </w:r>
+      <w:r>
+        <w:rPr>
+          <w:rFonts w:cstheme="minorHAnsi"/>
         </w:rPr>
         <w:t xml:space="preserve"> </w:t>
       </w:r>
       <w:r>
         <w:rPr>
           <w:rFonts w:cstheme="minorHAnsi"/>
-          <w:bCs/>
-        </w:rPr>
-        <w:t>data access abstraction layer</w:t>
-      </w:r>
-      <w:r>
-        <w:rPr>
-          <w:rFonts w:cstheme="minorHAnsi"/>
-          <w:bCs/>
-        </w:rPr>
-        <w:t xml:space="preserve"> </w:t>
-      </w:r>
-      <w:r>
-        <w:rPr>
-          <w:rFonts w:cstheme="minorHAnsi"/>
-          <w:bCs/>
-        </w:rPr>
-        <w:t>to perform queries and fetch results</w:t>
-      </w:r>
-      <w:r>
-        <w:rPr>
-          <w:rFonts w:cstheme="minorHAnsi"/>
-          <w:bCs/>
-        </w:rPr>
-        <w:t xml:space="preserve"> regardless of the database type being used</w:t>
-      </w:r>
-      <w:r>
-        <w:rPr>
-          <w:rFonts w:cstheme="minorHAnsi"/>
-          <w:bCs/>
-        </w:rPr>
-        <w:t xml:space="preserve"> (Basil, 2017)</w:t>
-      </w:r>
-      <w:r>
-        <w:rPr>
-          <w:rFonts w:cstheme="minorHAnsi"/>
-          <w:bCs/>
-        </w:rPr>
-        <w:t xml:space="preserve">. </w:t>
+        </w:rPr>
+        <w:t xml:space="preserve">Another difference is that MySQLi provides a procedural way to approach API support, while PDO provides an object-oriented approach. </w:t>
       </w:r>
     </w:p>
     <w:p>
       <w:pPr>
         <w:spacing w:after="0" w:line="480" w:lineRule="auto"/>
         <w:ind w:firstLine="720"/>
-        <w:rPr>
-          <w:rFonts w:cstheme="minorHAnsi"/>
-        </w:rPr>
-      </w:pPr>
-      <w:r>
-        <w:rPr>
-          <w:rFonts w:cstheme="minorHAnsi"/>
-          <w:bCs/>
-        </w:rPr>
-        <w:t>Both MySQLi and PDO have their advantages</w:t>
-      </w:r>
-      <w:r>
-        <w:rPr>
-          <w:rFonts w:cstheme="minorHAnsi"/>
-          <w:bCs/>
-        </w:rPr>
-        <w:t xml:space="preserve">, both </w:t>
-      </w:r>
-      <w:r>
-        <w:rPr>
-          <w:rFonts w:cstheme="minorHAnsi"/>
-          <w:bCs/>
-        </w:rPr>
-        <w:t xml:space="preserve">support </w:t>
-      </w:r>
-      <w:r>
-        <w:rPr>
-          <w:rFonts w:cstheme="minorHAnsi"/>
-          <w:bCs/>
-        </w:rPr>
-        <w:t>p</w:t>
-      </w:r>
-      <w:r>
-        <w:rPr>
-          <w:rFonts w:cstheme="minorHAnsi"/>
-          <w:bCs/>
-        </w:rPr>
-        <w:t xml:space="preserve">repared </w:t>
-      </w:r>
-      <w:r>
-        <w:rPr>
-          <w:rFonts w:cstheme="minorHAnsi"/>
-          <w:bCs/>
-        </w:rPr>
-        <w:t>s</w:t>
-      </w:r>
-      <w:r>
-        <w:rPr>
-          <w:rFonts w:cstheme="minorHAnsi"/>
-          <w:bCs/>
-        </w:rPr>
-        <w:t>tatements</w:t>
-      </w:r>
-      <w:r>
-        <w:rPr>
-          <w:rFonts w:cstheme="minorHAnsi"/>
-          <w:bCs/>
-        </w:rPr>
-        <w:t xml:space="preserve"> and are objected-oriented</w:t>
-      </w:r>
-      <w:r>
-        <w:rPr>
-          <w:rFonts w:cstheme="minorHAnsi"/>
-          <w:bCs/>
-        </w:rPr>
-        <w:t>,</w:t>
-      </w:r>
-      <w:r>
-        <w:rPr>
-          <w:rFonts w:cstheme="minorHAnsi"/>
-          <w:bCs/>
-        </w:rPr>
-        <w:t xml:space="preserve"> but </w:t>
-      </w:r>
-      <w:r>
-        <w:rPr>
-          <w:rFonts w:cstheme="minorHAnsi"/>
-          <w:bCs/>
-        </w:rPr>
-        <w:t>MySQL</w:t>
-      </w:r>
-      <w:r>
-        <w:rPr>
-          <w:rFonts w:cstheme="minorHAnsi"/>
-          <w:bCs/>
-        </w:rPr>
-        <w:t xml:space="preserve">i includes a </w:t>
-      </w:r>
-      <w:r>
-        <w:rPr>
-          <w:rFonts w:cstheme="minorHAnsi"/>
-          <w:bCs/>
-        </w:rPr>
-        <w:t>procedural API</w:t>
-      </w:r>
-      <w:r>
-        <w:rPr>
-          <w:rFonts w:cstheme="minorHAnsi"/>
-          <w:bCs/>
-        </w:rPr>
-        <w:t xml:space="preserve"> (</w:t>
-      </w:r>
-      <w:r>
-        <w:rPr>
-          <w:rFonts w:cstheme="minorHAnsi"/>
-        </w:rPr>
-        <w:t>W3Schools</w:t>
-      </w:r>
-      <w:r>
-        <w:rPr>
-          <w:rFonts w:cstheme="minorHAnsi"/>
-        </w:rPr>
-        <w:t>)</w:t>
-      </w:r>
-      <w:r>
-        <w:rPr>
-          <w:rFonts w:cstheme="minorHAnsi"/>
-          <w:bCs/>
-        </w:rPr>
-        <w:t xml:space="preserve">. </w:t>
-      </w:r>
-      <w:r>
-        <w:rPr>
-          <w:rFonts w:cstheme="minorHAnsi"/>
-          <w:bCs/>
-        </w:rPr>
-        <w:t>While</w:t>
-      </w:r>
-      <w:r>
-        <w:rPr>
-          <w:rFonts w:cstheme="minorHAnsi"/>
-          <w:bCs/>
-        </w:rPr>
-        <w:t xml:space="preserve"> the </w:t>
-      </w:r>
-      <w:r>
-        <w:rPr>
-          <w:rFonts w:cstheme="minorHAnsi"/>
-        </w:rPr>
-        <w:t xml:space="preserve">main advantage </w:t>
-      </w:r>
-      <w:r>
-        <w:rPr>
-          <w:rFonts w:cstheme="minorHAnsi"/>
-        </w:rPr>
-        <w:t xml:space="preserve">of PDO </w:t>
-      </w:r>
-      <w:r>
-        <w:rPr>
-          <w:rFonts w:cstheme="minorHAnsi"/>
-        </w:rPr>
-        <w:t>is that it supports</w:t>
-      </w:r>
-      <w:r>
-        <w:rPr>
-          <w:rFonts w:cstheme="minorHAnsi"/>
-        </w:rPr>
-        <w:t xml:space="preserve"> </w:t>
-      </w:r>
-      <w:r>
-        <w:rPr>
-          <w:rFonts w:cstheme="minorHAnsi"/>
-        </w:rPr>
-        <w:t>and provides access to 1</w:t>
-      </w:r>
-      <w:r>
-        <w:rPr>
-          <w:rFonts w:cstheme="minorHAnsi"/>
-        </w:rPr>
-        <w:t>2</w:t>
-      </w:r>
-      <w:r>
-        <w:rPr>
-          <w:rFonts w:cstheme="minorHAnsi"/>
-        </w:rPr>
-        <w:t xml:space="preserve"> different databases</w:t>
-      </w:r>
-      <w:r>
-        <w:rPr>
-          <w:rFonts w:cstheme="minorHAnsi"/>
-        </w:rPr>
-        <w:t>. W</w:t>
-      </w:r>
-      <w:r>
-        <w:rPr>
-          <w:rFonts w:cstheme="minorHAnsi"/>
-        </w:rPr>
-        <w:t xml:space="preserve">hereas </w:t>
-      </w:r>
-      <w:r>
-        <w:rPr>
-          <w:rFonts w:cstheme="minorHAnsi"/>
-        </w:rPr>
-        <w:t>MySQLi will only work with MySQL databases</w:t>
-      </w:r>
-      <w:r>
-        <w:rPr>
-          <w:rFonts w:cstheme="minorHAnsi"/>
-        </w:rPr>
-        <w:t xml:space="preserve">. In </w:t>
-      </w:r>
-      <w:r>
-        <w:rPr>
-          <w:rFonts w:cstheme="minorHAnsi"/>
-        </w:rPr>
-        <w:t xml:space="preserve">PDO </w:t>
-      </w:r>
-      <w:r>
-        <w:rPr>
-          <w:rFonts w:cstheme="minorHAnsi"/>
-        </w:rPr>
-        <w:t xml:space="preserve">you </w:t>
-      </w:r>
-      <w:r>
-        <w:rPr>
-          <w:rFonts w:cstheme="minorHAnsi"/>
-        </w:rPr>
-        <w:t xml:space="preserve">only </w:t>
-      </w:r>
-      <w:r>
-        <w:rPr>
-          <w:rFonts w:cstheme="minorHAnsi"/>
-        </w:rPr>
-        <w:t xml:space="preserve">need to </w:t>
-      </w:r>
-      <w:r>
-        <w:rPr>
-          <w:rFonts w:cstheme="minorHAnsi"/>
-        </w:rPr>
-        <w:t>change the connection string and a few queries</w:t>
-      </w:r>
-      <w:r>
-        <w:rPr>
-          <w:rFonts w:cstheme="minorHAnsi"/>
-        </w:rPr>
-        <w:t xml:space="preserve"> but w</w:t>
-      </w:r>
-      <w:r>
-        <w:rPr>
-          <w:rFonts w:cstheme="minorHAnsi"/>
-        </w:rPr>
-        <w:t xml:space="preserve">ith MySQLi, you will need to rewrite the entire </w:t>
-      </w:r>
-      <w:r>
-        <w:rPr>
-          <w:rFonts w:cstheme="minorHAnsi"/>
-        </w:rPr>
-        <w:t xml:space="preserve">project </w:t>
-      </w:r>
-      <w:r>
-        <w:rPr>
-          <w:rFonts w:cstheme="minorHAnsi"/>
-        </w:rPr>
-        <w:t>code</w:t>
-      </w:r>
-      <w:r>
-        <w:rPr>
-          <w:rFonts w:cstheme="minorHAnsi"/>
-        </w:rPr>
-        <w:t xml:space="preserve"> and queries</w:t>
-      </w:r>
-      <w:r>
-        <w:rPr>
-          <w:rFonts w:cstheme="minorHAnsi"/>
-        </w:rPr>
-        <w:t>.</w:t>
-      </w:r>
-      <w:r>
-        <w:rPr>
-          <w:rFonts w:cstheme="minorHAnsi"/>
-        </w:rPr>
-        <w:t xml:space="preserve"> Another advantage of PDO is the handling of an exception with the use of the try-catch block. </w:t>
-      </w:r>
-      <w:r>
-        <w:rPr>
-          <w:rFonts w:cstheme="minorHAnsi"/>
-        </w:rPr>
-        <w:t>In MySQLi, g</w:t>
-      </w:r>
-      <w:r>
-        <w:rPr>
-          <w:rFonts w:cstheme="minorHAnsi"/>
-        </w:rPr>
-        <w:t>eneral programming loops such as for, or while loop can be used</w:t>
-      </w:r>
-      <w:r>
-        <w:rPr>
-          <w:rFonts w:cstheme="minorHAnsi"/>
-        </w:rPr>
-        <w:t xml:space="preserve"> to fetch data, but PDO already has </w:t>
-      </w:r>
-      <w:r>
-        <w:rPr>
-          <w:rFonts w:cstheme="minorHAnsi"/>
-        </w:rPr>
-        <w:t>many in-built statements</w:t>
-      </w:r>
-      <w:r>
-        <w:rPr>
-          <w:rFonts w:cstheme="minorHAnsi"/>
-        </w:rPr>
-        <w:t xml:space="preserve"> like </w:t>
-      </w:r>
-      <w:proofErr w:type="spellStart"/>
-      <w:proofErr w:type="gramStart"/>
-      <w:r>
-        <w:rPr>
-          <w:rFonts w:cstheme="minorHAnsi"/>
-        </w:rPr>
-        <w:t>fetchAll</w:t>
-      </w:r>
-      <w:proofErr w:type="spellEnd"/>
-      <w:r>
-        <w:rPr>
-          <w:rFonts w:cstheme="minorHAnsi"/>
-        </w:rPr>
-        <w:t>(</w:t>
-      </w:r>
-      <w:proofErr w:type="gramEnd"/>
-      <w:r>
-        <w:rPr>
-          <w:rFonts w:cstheme="minorHAnsi"/>
-        </w:rPr>
-        <w:t>)</w:t>
-      </w:r>
-      <w:r>
-        <w:rPr>
-          <w:rFonts w:cstheme="minorHAnsi"/>
-        </w:rPr>
-        <w:t xml:space="preserve">, </w:t>
-      </w:r>
-      <w:proofErr w:type="spellStart"/>
-      <w:r>
-        <w:rPr>
-          <w:rFonts w:cstheme="minorHAnsi"/>
-        </w:rPr>
-        <w:t>fetchObject</w:t>
-      </w:r>
-      <w:proofErr w:type="spellEnd"/>
-      <w:r>
-        <w:rPr>
-          <w:rFonts w:cstheme="minorHAnsi"/>
-        </w:rPr>
-        <w:t>()</w:t>
-      </w:r>
-      <w:r>
-        <w:rPr>
-          <w:rFonts w:cstheme="minorHAnsi"/>
-        </w:rPr>
-        <w:t xml:space="preserve">, and </w:t>
-      </w:r>
-      <w:proofErr w:type="spellStart"/>
-      <w:r>
-        <w:rPr>
-          <w:rFonts w:cstheme="minorHAnsi"/>
-        </w:rPr>
-        <w:t>fetchColumn</w:t>
-      </w:r>
-      <w:proofErr w:type="spellEnd"/>
-      <w:r>
-        <w:rPr>
-          <w:rFonts w:cstheme="minorHAnsi"/>
-        </w:rPr>
-        <w:t>()</w:t>
-      </w:r>
-      <w:r>
-        <w:rPr>
-          <w:rFonts w:cstheme="minorHAnsi"/>
-        </w:rPr>
-        <w:t xml:space="preserve"> (GeeksforGeeks).</w:t>
-      </w:r>
-    </w:p>
-    <w:p>
-      <w:pPr>
-        <w:spacing w:after="0" w:line="480" w:lineRule="auto"/>
-        <w:ind w:firstLine="720"/>
-        <w:rPr>
-          <w:rFonts w:cstheme="minorHAnsi"/>
-          <w:bCs/>
-        </w:rPr>
-      </w:pPr>
-      <w:r>
-        <w:rPr>
-          <w:rFonts w:cstheme="minorHAnsi"/>
-          <w:bCs/>
-        </w:rPr>
-        <w:t xml:space="preserve">Ultimately, determining which is better comes down to </w:t>
-      </w:r>
-      <w:r>
         <w:rPr>
           <w:rFonts w:cstheme="minorHAnsi"/>
           <w:color w:val="000000"/>
           <w:shd w:val="clear" w:color="auto" w:fill="FFFFFF"/>
         </w:rPr>
+      </w:pPr>
+      <w:r>
+        <w:rPr>
+          <w:rFonts w:cstheme="minorHAnsi"/>
+        </w:rPr>
+        <w:t xml:space="preserve">In conclusion, object-oriented programmers prefer PDO due to compatibility to several databases and built in statements </w:t>
+      </w:r>
+      <w:r>
+        <w:rPr>
+          <w:rFonts w:cstheme="minorHAnsi"/>
+        </w:rPr>
+        <w:t xml:space="preserve">to fetch data. While </w:t>
+      </w:r>
+      <w:r>
+        <w:rPr>
+          <w:rFonts w:cstheme="minorHAnsi"/>
+        </w:rPr>
+        <w:t xml:space="preserve">developers with </w:t>
+      </w:r>
+      <w:r>
+        <w:rPr>
+          <w:rFonts w:cstheme="minorHAnsi"/>
+        </w:rPr>
+        <w:t xml:space="preserve">previous </w:t>
+      </w:r>
+      <w:r>
+        <w:rPr>
+          <w:rFonts w:cstheme="minorHAnsi"/>
+        </w:rPr>
+        <w:t xml:space="preserve">backgrounds </w:t>
+      </w:r>
+      <w:r>
+        <w:rPr>
+          <w:rFonts w:cstheme="minorHAnsi"/>
+        </w:rPr>
+        <w:t xml:space="preserve">as </w:t>
+      </w:r>
+      <w:r>
+        <w:rPr>
+          <w:rFonts w:cstheme="minorHAnsi"/>
+        </w:rPr>
+        <w:t xml:space="preserve">MySQL </w:t>
+      </w:r>
+      <w:r>
+        <w:rPr>
+          <w:rFonts w:cstheme="minorHAnsi"/>
+        </w:rPr>
+        <w:t xml:space="preserve">programmers </w:t>
+      </w:r>
+      <w:r>
+        <w:rPr>
+          <w:rFonts w:cstheme="minorHAnsi"/>
+        </w:rPr>
+        <w:t>prefer MySQLi</w:t>
+      </w:r>
+      <w:r>
+        <w:rPr>
+          <w:rFonts w:cstheme="minorHAnsi"/>
+        </w:rPr>
+        <w:t xml:space="preserve"> due to the similarities</w:t>
+      </w:r>
+      <w:r>
+        <w:rPr>
+          <w:rFonts w:cstheme="minorHAnsi"/>
+        </w:rPr>
+        <w:t xml:space="preserve">. </w:t>
+      </w:r>
+      <w:r>
+        <w:rPr>
+          <w:rFonts w:cstheme="minorHAnsi"/>
+          <w:bCs/>
+        </w:rPr>
+        <w:t xml:space="preserve">Ultimately, determining which is better comes down to </w:t>
+      </w:r>
+      <w:r>
+        <w:rPr>
+          <w:rFonts w:cstheme="minorHAnsi"/>
+          <w:color w:val="000000"/>
+          <w:shd w:val="clear" w:color="auto" w:fill="FFFFFF"/>
+        </w:rPr>
         <w:t>whom you ask and what situation they may need MySQLi or PDO.</w:t>
       </w:r>
     </w:p>
     <w:p>
       <w:pPr>
         <w:spacing w:after="0" w:line="480" w:lineRule="auto"/>
-        <w:ind w:firstLine="720"/>
-        <w:rPr>
-          <w:rFonts w:cstheme="minorHAnsi"/>
-        </w:rPr>
-      </w:pPr>
-    </w:p>
-    <w:p>
-      <w:pPr>
-        <w:spacing w:after="0" w:line="480" w:lineRule="auto"/>
-        <w:rPr>
-          <w:rFonts w:cstheme="minorHAnsi"/>
-        </w:rPr>
-      </w:pPr>
-    </w:p>
-    <w:p>
-      <w:pPr>
-        <w:spacing w:after="0" w:line="480" w:lineRule="auto"/>
-        <w:rPr>
-          <w:rFonts w:cstheme="minorHAnsi"/>
-        </w:rPr>
-      </w:pPr>
-    </w:p>
-    <w:p>
-      <w:pPr>
-        <w:spacing w:after="0" w:line="480" w:lineRule="auto"/>
-        <w:rPr>
-          <w:rFonts w:cstheme="minorHAnsi"/>
-        </w:rPr>
-      </w:pPr>
-    </w:p>
-    <w:p>
-      <w:pPr>
-        <w:spacing w:after="0" w:line="480" w:lineRule="auto"/>
-        <w:jc w:val="center"/>
-        <w:rPr>
-          <w:rFonts w:cstheme="minorHAnsi"/>
-        </w:rPr>
-      </w:pPr>
-    </w:p>
-    <w:p>
-      <w:pPr>
-        <w:spacing w:after="0" w:line="480" w:lineRule="auto"/>
-        <w:jc w:val="center"/>
-        <w:rPr>
-          <w:rFonts w:cstheme="minorHAnsi"/>
-        </w:rPr>
-      </w:pPr>
-    </w:p>
-    <w:p>
-      <w:pPr>
-        <w:spacing w:after="0" w:line="480" w:lineRule="auto"/>
-        <w:jc w:val="center"/>
+        <w:rPr>
+          <w:rFonts w:cstheme="minorHAnsi"/>
+        </w:rPr>
+      </w:pPr>
+    </w:p>
+    <w:p>
+      <w:pPr>
+        <w:spacing w:after="0" w:line="480" w:lineRule="auto"/>
+        <w:rPr>
+          <w:rFonts w:cstheme="minorHAnsi"/>
+        </w:rPr>
+      </w:pPr>
+    </w:p>
+    <w:p>
+      <w:pPr>
+        <w:spacing w:after="0" w:line="480" w:lineRule="auto"/>
         <w:rPr>
           <w:rFonts w:cstheme="minorHAnsi"/>
         </w:rPr>

</xml_diff>